<commit_message>
añadidos varios puntos de la documentación
</commit_message>
<xml_diff>
--- a/proyectoFCT/docs/provisional_DocumentacionProyecto_2VIFC302.docx
+++ b/proyectoFCT/docs/provisional_DocumentacionProyecto_2VIFC302.docx
@@ -517,29 +517,7 @@
                                 <w:sz w:val="32"/>
                                 <w:szCs w:val="32"/>
                               </w:rPr>
-                              <w:t>Alba Vena Garc</w:t>
-                            </w:r>
-                            <w:r>
-                              <w:rPr>
-                                <w:rFonts w:eastAsia="Aptos" w:hAnsi="Aptos" w:cs="Aptos"/>
-                                <w:b/>
-                                <w:bCs/>
-                                <w:color w:val="215E99" w:themeColor="text2" w:themeTint="BF"/>
-                                <w:sz w:val="32"/>
-                                <w:szCs w:val="32"/>
-                              </w:rPr>
-                              <w:t>í</w:t>
-                            </w:r>
-                            <w:r>
-                              <w:rPr>
-                                <w:rFonts w:eastAsia="Aptos" w:hAnsi="Aptos" w:cs="Aptos"/>
-                                <w:b/>
-                                <w:bCs/>
-                                <w:color w:val="215E99" w:themeColor="text2" w:themeTint="BF"/>
-                                <w:sz w:val="32"/>
-                                <w:szCs w:val="32"/>
-                              </w:rPr>
-                              <w:t>a</w:t>
+                              <w:t>Alba Vena García</w:t>
                             </w:r>
                           </w:p>
                           <w:p>
@@ -563,29 +541,7 @@
                                 <w:sz w:val="32"/>
                                 <w:szCs w:val="32"/>
                               </w:rPr>
-                              <w:t>TUTOR</w:t>
-                            </w:r>
-                            <w:r>
-                              <w:rPr>
-                                <w:rFonts w:eastAsia="Aptos" w:hAnsi="Aptos" w:cs="Aptos"/>
-                                <w:b/>
-                                <w:bCs/>
-                                <w:color w:val="215E99" w:themeColor="text2" w:themeTint="BF"/>
-                                <w:sz w:val="32"/>
-                                <w:szCs w:val="32"/>
-                              </w:rPr>
-                              <w:t>Í</w:t>
-                            </w:r>
-                            <w:r>
-                              <w:rPr>
-                                <w:rFonts w:eastAsia="Aptos" w:hAnsi="Aptos" w:cs="Aptos"/>
-                                <w:b/>
-                                <w:bCs/>
-                                <w:color w:val="215E99" w:themeColor="text2" w:themeTint="BF"/>
-                                <w:sz w:val="32"/>
-                                <w:szCs w:val="32"/>
-                              </w:rPr>
-                              <w:t>A:</w:t>
+                              <w:t>TUTORÍA:</w:t>
                             </w:r>
                           </w:p>
                           <w:p>
@@ -672,31 +628,7 @@
                                 <w:szCs w:val="32"/>
                                 <w:lang w:val="en-US"/>
                               </w:rPr>
-                              <w:t>a</w:t>
-                            </w:r>
-                            <w:r>
-                              <w:rPr>
-                                <w:rFonts w:eastAsia="Aptos" w:hAnsi="Aptos" w:cs="Aptos"/>
-                                <w:b/>
-                                <w:bCs/>
-                                <w:color w:val="215E99" w:themeColor="text2" w:themeTint="BF"/>
-                                <w:sz w:val="32"/>
-                                <w:szCs w:val="32"/>
-                                <w:lang w:val="en-US"/>
-                              </w:rPr>
-                              <w:t>ñ</w:t>
-                            </w:r>
-                            <w:r>
-                              <w:rPr>
-                                <w:rFonts w:eastAsia="Aptos" w:hAnsi="Aptos" w:cs="Aptos"/>
-                                <w:b/>
-                                <w:bCs/>
-                                <w:color w:val="215E99" w:themeColor="text2" w:themeTint="BF"/>
-                                <w:sz w:val="32"/>
-                                <w:szCs w:val="32"/>
-                                <w:lang w:val="en-US"/>
-                              </w:rPr>
-                              <w:t>o</w:t>
+                              <w:t>año</w:t>
                             </w:r>
                             <w:proofErr w:type="spellEnd"/>
                             <w:r>
@@ -825,29 +757,7 @@
                           <w:sz w:val="32"/>
                           <w:szCs w:val="32"/>
                         </w:rPr>
-                        <w:t>Alba Vena Garc</w:t>
-                      </w:r>
-                      <w:r>
-                        <w:rPr>
-                          <w:rFonts w:eastAsia="Aptos" w:hAnsi="Aptos" w:cs="Aptos"/>
-                          <w:b/>
-                          <w:bCs/>
-                          <w:color w:val="215E99" w:themeColor="text2" w:themeTint="BF"/>
-                          <w:sz w:val="32"/>
-                          <w:szCs w:val="32"/>
-                        </w:rPr>
-                        <w:t>í</w:t>
-                      </w:r>
-                      <w:r>
-                        <w:rPr>
-                          <w:rFonts w:eastAsia="Aptos" w:hAnsi="Aptos" w:cs="Aptos"/>
-                          <w:b/>
-                          <w:bCs/>
-                          <w:color w:val="215E99" w:themeColor="text2" w:themeTint="BF"/>
-                          <w:sz w:val="32"/>
-                          <w:szCs w:val="32"/>
-                        </w:rPr>
-                        <w:t>a</w:t>
+                        <w:t>Alba Vena García</w:t>
                       </w:r>
                     </w:p>
                     <w:p>
@@ -871,29 +781,7 @@
                           <w:sz w:val="32"/>
                           <w:szCs w:val="32"/>
                         </w:rPr>
-                        <w:t>TUTOR</w:t>
-                      </w:r>
-                      <w:r>
-                        <w:rPr>
-                          <w:rFonts w:eastAsia="Aptos" w:hAnsi="Aptos" w:cs="Aptos"/>
-                          <w:b/>
-                          <w:bCs/>
-                          <w:color w:val="215E99" w:themeColor="text2" w:themeTint="BF"/>
-                          <w:sz w:val="32"/>
-                          <w:szCs w:val="32"/>
-                        </w:rPr>
-                        <w:t>Í</w:t>
-                      </w:r>
-                      <w:r>
-                        <w:rPr>
-                          <w:rFonts w:eastAsia="Aptos" w:hAnsi="Aptos" w:cs="Aptos"/>
-                          <w:b/>
-                          <w:bCs/>
-                          <w:color w:val="215E99" w:themeColor="text2" w:themeTint="BF"/>
-                          <w:sz w:val="32"/>
-                          <w:szCs w:val="32"/>
-                        </w:rPr>
-                        <w:t>A:</w:t>
+                        <w:t>TUTORÍA:</w:t>
                       </w:r>
                     </w:p>
                     <w:p>
@@ -980,31 +868,7 @@
                           <w:szCs w:val="32"/>
                           <w:lang w:val="en-US"/>
                         </w:rPr>
-                        <w:t>a</w:t>
-                      </w:r>
-                      <w:r>
-                        <w:rPr>
-                          <w:rFonts w:eastAsia="Aptos" w:hAnsi="Aptos" w:cs="Aptos"/>
-                          <w:b/>
-                          <w:bCs/>
-                          <w:color w:val="215E99" w:themeColor="text2" w:themeTint="BF"/>
-                          <w:sz w:val="32"/>
-                          <w:szCs w:val="32"/>
-                          <w:lang w:val="en-US"/>
-                        </w:rPr>
-                        <w:t>ñ</w:t>
-                      </w:r>
-                      <w:r>
-                        <w:rPr>
-                          <w:rFonts w:eastAsia="Aptos" w:hAnsi="Aptos" w:cs="Aptos"/>
-                          <w:b/>
-                          <w:bCs/>
-                          <w:color w:val="215E99" w:themeColor="text2" w:themeTint="BF"/>
-                          <w:sz w:val="32"/>
-                          <w:szCs w:val="32"/>
-                          <w:lang w:val="en-US"/>
-                        </w:rPr>
-                        <w:t>o</w:t>
+                        <w:t>año</w:t>
                       </w:r>
                       <w:proofErr w:type="spellEnd"/>
                       <w:r>
@@ -1422,7 +1286,7 @@
           <w:lang w:eastAsia="es-VE"/>
         </w:rPr>
         <w:drawing>
-          <wp:inline distT="0" distB="0" distL="0" distR="0" wp14:anchorId="1183C0B2" wp14:editId="0D328A7A">
+          <wp:inline distT="0" distB="0" distL="0" distR="0" wp14:anchorId="1183C0B2" wp14:editId="5269D09F">
             <wp:extent cx="7556500" cy="10599420"/>
             <wp:effectExtent l="0" t="0" r="6350" b="0"/>
             <wp:docPr id="2" name="Imagen 2" descr="D:\servicios forobeta posts\diseño grafico\CLIENTES\Feelmusic - 05.11.18\archivos\11\11.jpg"/>
@@ -1514,7 +1378,6 @@
             <w:pStyle w:val="TtuloTDC"/>
             <w:spacing w:after="240"/>
             <w:rPr>
-              <w:rFonts w:hint="eastAsia"/>
               <w:sz w:val="28"/>
               <w:szCs w:val="28"/>
             </w:rPr>
@@ -1541,7 +1404,7 @@
               <w:tab w:val="right" w:leader="dot" w:pos="9628"/>
             </w:tabs>
             <w:rPr>
-              <w:rFonts w:eastAsiaTheme="minorEastAsia" w:hint="eastAsia"/>
+              <w:rFonts w:eastAsiaTheme="minorEastAsia"/>
               <w:noProof/>
               <w:sz w:val="24"/>
               <w:szCs w:val="24"/>
@@ -1635,7 +1498,7 @@
               <w:tab w:val="right" w:leader="dot" w:pos="9628"/>
             </w:tabs>
             <w:rPr>
-              <w:rFonts w:eastAsiaTheme="minorEastAsia" w:hint="eastAsia"/>
+              <w:rFonts w:eastAsiaTheme="minorEastAsia"/>
               <w:noProof/>
               <w:sz w:val="24"/>
               <w:szCs w:val="24"/>
@@ -1726,7 +1589,7 @@
             </w:tabs>
             <w:ind w:firstLine="206"/>
             <w:rPr>
-              <w:rFonts w:eastAsiaTheme="minorEastAsia" w:hint="eastAsia"/>
+              <w:rFonts w:eastAsiaTheme="minorEastAsia"/>
               <w:noProof/>
               <w:sz w:val="24"/>
               <w:szCs w:val="24"/>
@@ -1817,7 +1680,7 @@
             </w:tabs>
             <w:ind w:firstLine="206"/>
             <w:rPr>
-              <w:rFonts w:eastAsiaTheme="minorEastAsia" w:hint="eastAsia"/>
+              <w:rFonts w:eastAsiaTheme="minorEastAsia"/>
               <w:noProof/>
               <w:sz w:val="24"/>
               <w:szCs w:val="24"/>
@@ -1907,7 +1770,7 @@
               <w:tab w:val="right" w:leader="dot" w:pos="9628"/>
             </w:tabs>
             <w:rPr>
-              <w:rFonts w:eastAsiaTheme="minorEastAsia" w:hint="eastAsia"/>
+              <w:rFonts w:eastAsiaTheme="minorEastAsia"/>
               <w:noProof/>
               <w:sz w:val="24"/>
               <w:szCs w:val="24"/>
@@ -2274,7 +2137,7 @@
             </w:tabs>
             <w:ind w:firstLine="347"/>
             <w:rPr>
-              <w:rFonts w:eastAsiaTheme="minorEastAsia" w:hint="eastAsia"/>
+              <w:rFonts w:eastAsiaTheme="minorEastAsia"/>
               <w:noProof/>
               <w:sz w:val="24"/>
               <w:szCs w:val="24"/>
@@ -2365,7 +2228,7 @@
             </w:tabs>
             <w:ind w:firstLine="347"/>
             <w:rPr>
-              <w:rFonts w:eastAsiaTheme="minorEastAsia" w:hint="eastAsia"/>
+              <w:rFonts w:eastAsiaTheme="minorEastAsia"/>
               <w:noProof/>
               <w:sz w:val="24"/>
               <w:szCs w:val="24"/>
@@ -2456,7 +2319,7 @@
             </w:tabs>
             <w:ind w:firstLine="347"/>
             <w:rPr>
-              <w:rFonts w:eastAsiaTheme="minorEastAsia" w:hint="eastAsia"/>
+              <w:rFonts w:eastAsiaTheme="minorEastAsia"/>
               <w:noProof/>
               <w:sz w:val="24"/>
               <w:szCs w:val="24"/>
@@ -3006,7 +2869,7 @@
               <w:tab w:val="right" w:leader="dot" w:pos="9628"/>
             </w:tabs>
             <w:rPr>
-              <w:rFonts w:eastAsiaTheme="minorEastAsia" w:hint="eastAsia"/>
+              <w:rFonts w:eastAsiaTheme="minorEastAsia"/>
               <w:noProof/>
               <w:sz w:val="24"/>
               <w:szCs w:val="24"/>
@@ -3096,7 +2959,7 @@
               <w:tab w:val="right" w:leader="dot" w:pos="9628"/>
             </w:tabs>
             <w:rPr>
-              <w:rFonts w:eastAsiaTheme="minorEastAsia" w:hint="eastAsia"/>
+              <w:rFonts w:eastAsiaTheme="minorEastAsia"/>
               <w:noProof/>
               <w:sz w:val="24"/>
               <w:szCs w:val="24"/>
@@ -3186,7 +3049,7 @@
               <w:tab w:val="right" w:leader="dot" w:pos="9628"/>
             </w:tabs>
             <w:rPr>
-              <w:rFonts w:eastAsiaTheme="minorEastAsia" w:hint="eastAsia"/>
+              <w:rFonts w:eastAsiaTheme="minorEastAsia"/>
               <w:noProof/>
               <w:sz w:val="24"/>
               <w:szCs w:val="24"/>
@@ -3460,7 +3323,7 @@
               <w:tab w:val="right" w:leader="dot" w:pos="9628"/>
             </w:tabs>
             <w:rPr>
-              <w:rFonts w:eastAsiaTheme="minorEastAsia" w:hint="eastAsia"/>
+              <w:rFonts w:eastAsiaTheme="minorEastAsia"/>
               <w:noProof/>
               <w:sz w:val="24"/>
               <w:szCs w:val="24"/>
@@ -3734,7 +3597,7 @@
               <w:tab w:val="right" w:leader="dot" w:pos="9628"/>
             </w:tabs>
             <w:rPr>
-              <w:rFonts w:eastAsiaTheme="minorEastAsia" w:hint="eastAsia"/>
+              <w:rFonts w:eastAsiaTheme="minorEastAsia"/>
               <w:noProof/>
               <w:sz w:val="24"/>
               <w:szCs w:val="24"/>
@@ -3824,7 +3687,7 @@
               <w:tab w:val="right" w:leader="dot" w:pos="9628"/>
             </w:tabs>
             <w:rPr>
-              <w:rFonts w:eastAsiaTheme="minorEastAsia" w:hint="eastAsia"/>
+              <w:rFonts w:eastAsiaTheme="minorEastAsia"/>
               <w:noProof/>
               <w:sz w:val="24"/>
               <w:szCs w:val="24"/>
@@ -3914,7 +3777,7 @@
               <w:tab w:val="right" w:leader="dot" w:pos="9628"/>
             </w:tabs>
             <w:rPr>
-              <w:rFonts w:eastAsiaTheme="minorEastAsia" w:hint="eastAsia"/>
+              <w:rFonts w:eastAsiaTheme="minorEastAsia"/>
               <w:noProof/>
               <w:sz w:val="24"/>
               <w:szCs w:val="24"/>
@@ -4096,7 +3959,7 @@
               <w:tab w:val="right" w:leader="dot" w:pos="9628"/>
             </w:tabs>
             <w:rPr>
-              <w:rFonts w:eastAsiaTheme="minorEastAsia" w:hint="eastAsia"/>
+              <w:rFonts w:eastAsiaTheme="minorEastAsia"/>
               <w:noProof/>
               <w:sz w:val="24"/>
               <w:szCs w:val="24"/>
@@ -4370,7 +4233,7 @@
               <w:tab w:val="right" w:leader="dot" w:pos="9628"/>
             </w:tabs>
             <w:rPr>
-              <w:rFonts w:eastAsiaTheme="minorEastAsia" w:hint="eastAsia"/>
+              <w:rFonts w:eastAsiaTheme="minorEastAsia"/>
               <w:noProof/>
               <w:sz w:val="24"/>
               <w:szCs w:val="24"/>
@@ -4483,7 +4346,6 @@
         <w:pStyle w:val="TtuloTDC"/>
         <w:spacing w:after="240"/>
         <w:rPr>
-          <w:rFonts w:hint="eastAsia"/>
           <w:sz w:val="28"/>
           <w:szCs w:val="28"/>
         </w:rPr>
@@ -4518,7 +4380,7 @@
           <w:tab w:val="right" w:leader="dot" w:pos="9628"/>
         </w:tabs>
         <w:rPr>
-          <w:rFonts w:eastAsiaTheme="minorEastAsia" w:hint="eastAsia"/>
+          <w:rFonts w:eastAsiaTheme="minorEastAsia"/>
           <w:noProof/>
           <w:sz w:val="24"/>
           <w:szCs w:val="24"/>
@@ -4599,7 +4461,7 @@
           <w:tab w:val="right" w:leader="dot" w:pos="9628"/>
         </w:tabs>
         <w:rPr>
-          <w:rFonts w:eastAsiaTheme="minorEastAsia" w:hint="eastAsia"/>
+          <w:rFonts w:eastAsiaTheme="minorEastAsia"/>
           <w:noProof/>
           <w:sz w:val="24"/>
           <w:szCs w:val="24"/>
@@ -4671,7 +4533,7 @@
           <w:tab w:val="right" w:leader="dot" w:pos="9628"/>
         </w:tabs>
         <w:rPr>
-          <w:rFonts w:eastAsiaTheme="minorEastAsia" w:hint="eastAsia"/>
+          <w:rFonts w:eastAsiaTheme="minorEastAsia"/>
           <w:noProof/>
           <w:sz w:val="24"/>
           <w:szCs w:val="24"/>
@@ -4743,7 +4605,7 @@
           <w:tab w:val="right" w:leader="dot" w:pos="9628"/>
         </w:tabs>
         <w:rPr>
-          <w:rFonts w:eastAsiaTheme="minorEastAsia" w:hint="eastAsia"/>
+          <w:rFonts w:eastAsiaTheme="minorEastAsia"/>
           <w:noProof/>
           <w:sz w:val="24"/>
           <w:szCs w:val="24"/>
@@ -4815,7 +4677,7 @@
           <w:tab w:val="right" w:leader="dot" w:pos="9628"/>
         </w:tabs>
         <w:rPr>
-          <w:rFonts w:eastAsiaTheme="minorEastAsia" w:hint="eastAsia"/>
+          <w:rFonts w:eastAsiaTheme="minorEastAsia"/>
           <w:noProof/>
           <w:sz w:val="24"/>
           <w:szCs w:val="24"/>
@@ -4889,7 +4751,7 @@
     <w:p>
       <w:pPr>
         <w:rPr>
-          <w:rFonts w:asciiTheme="majorHAnsi" w:eastAsiaTheme="majorEastAsia" w:hAnsiTheme="majorHAnsi" w:cstheme="majorBidi" w:hint="eastAsia"/>
+          <w:rFonts w:asciiTheme="majorHAnsi" w:eastAsiaTheme="majorEastAsia" w:hAnsiTheme="majorHAnsi" w:cstheme="majorBidi"/>
           <w:color w:val="0F4761" w:themeColor="accent1" w:themeShade="BF"/>
           <w:sz w:val="32"/>
           <w:szCs w:val="32"/>
@@ -4902,9 +4764,6 @@
     <w:p>
       <w:pPr>
         <w:pStyle w:val="Ttulo2"/>
-        <w:rPr>
-          <w:rFonts w:hint="eastAsia"/>
-        </w:rPr>
       </w:pPr>
       <w:bookmarkStart w:id="0" w:name="_Toc210125366"/>
       <w:r>
@@ -4952,9 +4811,6 @@
           <w:ilvl w:val="0"/>
           <w:numId w:val="2"/>
         </w:numPr>
-        <w:rPr>
-          <w:rFonts w:hint="eastAsia"/>
-        </w:rPr>
       </w:pPr>
       <w:bookmarkStart w:id="1" w:name="_Toc210125367"/>
       <w:r>
@@ -4977,9 +4833,6 @@
           <w:ilvl w:val="1"/>
           <w:numId w:val="3"/>
         </w:numPr>
-        <w:rPr>
-          <w:rFonts w:hint="eastAsia"/>
-        </w:rPr>
       </w:pPr>
       <w:bookmarkStart w:id="2" w:name="_Toc210125368"/>
       <w:r>
@@ -5000,9 +4853,6 @@
           <w:ilvl w:val="1"/>
           <w:numId w:val="3"/>
         </w:numPr>
-        <w:rPr>
-          <w:rFonts w:hint="eastAsia"/>
-        </w:rPr>
       </w:pPr>
       <w:bookmarkStart w:id="4" w:name="_Toc210125369"/>
       <w:bookmarkEnd w:id="3"/>
@@ -5169,9 +5019,6 @@
           <w:ilvl w:val="0"/>
           <w:numId w:val="2"/>
         </w:numPr>
-        <w:rPr>
-          <w:rFonts w:hint="eastAsia"/>
-        </w:rPr>
       </w:pPr>
       <w:bookmarkStart w:id="5" w:name="_Toc210125370"/>
       <w:r>
@@ -5203,7 +5050,7 @@
         <w:contextualSpacing w:val="0"/>
         <w:outlineLvl w:val="1"/>
         <w:rPr>
-          <w:rFonts w:asciiTheme="majorHAnsi" w:eastAsiaTheme="majorEastAsia" w:hAnsiTheme="majorHAnsi" w:cstheme="majorBidi" w:hint="eastAsia"/>
+          <w:rFonts w:asciiTheme="majorHAnsi" w:eastAsiaTheme="majorEastAsia" w:hAnsiTheme="majorHAnsi" w:cstheme="majorBidi"/>
           <w:vanish/>
           <w:color w:val="0F4761" w:themeColor="accent1" w:themeShade="BF"/>
           <w:sz w:val="32"/>
@@ -5226,9 +5073,6 @@
           <w:ilvl w:val="1"/>
           <w:numId w:val="3"/>
         </w:numPr>
-        <w:rPr>
-          <w:rFonts w:hint="eastAsia"/>
-        </w:rPr>
       </w:pPr>
       <w:bookmarkStart w:id="10" w:name="_Toc210125372"/>
       <w:r>
@@ -5262,6 +5106,7 @@
         </w:numPr>
       </w:pPr>
       <w:r>
+        <w:lastRenderedPageBreak/>
         <w:t>Gestión de perfiles: el sistema debe gestionar usuarios con los perfiles: administrador, profesor, alumno y tutor de empresa.</w:t>
       </w:r>
     </w:p>
@@ -5286,7 +5131,6 @@
         </w:numPr>
       </w:pPr>
       <w:r>
-        <w:lastRenderedPageBreak/>
         <w:t>Gestión de periodos: el sistema debe poder gestionar todos los periodos de formación en empresa (primer y segundo curso, periodo ordinario y extraordinario)</w:t>
       </w:r>
     </w:p>
@@ -5439,9 +5283,6 @@
           <w:ilvl w:val="1"/>
           <w:numId w:val="3"/>
         </w:numPr>
-        <w:rPr>
-          <w:rFonts w:hint="eastAsia"/>
-        </w:rPr>
       </w:pPr>
       <w:bookmarkStart w:id="11" w:name="_Toc210125373"/>
       <w:r>
@@ -5539,9 +5380,6 @@
           <w:ilvl w:val="1"/>
           <w:numId w:val="3"/>
         </w:numPr>
-        <w:rPr>
-          <w:rFonts w:hint="eastAsia"/>
-        </w:rPr>
       </w:pPr>
       <w:bookmarkStart w:id="12" w:name="_Toc210125374"/>
       <w:r>
@@ -5552,6 +5390,19 @@
     <w:p>
       <w:r>
         <w:t>(...)</w:t>
+      </w:r>
+    </w:p>
+    <w:p>
+      <w:r>
+        <w:t xml:space="preserve">A </w:t>
+      </w:r>
+      <w:proofErr w:type="gramStart"/>
+      <w:r>
+        <w:t>continuación</w:t>
+      </w:r>
+      <w:proofErr w:type="gramEnd"/>
+      <w:r>
+        <w:t xml:space="preserve"> se detallan los casos de uso que el aplicativo contempla.</w:t>
       </w:r>
     </w:p>
     <w:p>
@@ -5561,9 +5412,6 @@
           <w:ilvl w:val="2"/>
           <w:numId w:val="3"/>
         </w:numPr>
-        <w:rPr>
-          <w:rFonts w:hint="eastAsia"/>
-        </w:rPr>
       </w:pPr>
       <w:bookmarkStart w:id="13" w:name="_Toc210125375"/>
       <w:r>
@@ -5677,9 +5525,6 @@
           <w:ilvl w:val="2"/>
           <w:numId w:val="3"/>
         </w:numPr>
-        <w:rPr>
-          <w:rFonts w:hint="eastAsia"/>
-        </w:rPr>
       </w:pPr>
       <w:bookmarkStart w:id="15" w:name="_Toc210125376"/>
       <w:r>
@@ -5768,9 +5613,6 @@
           <w:ilvl w:val="2"/>
           <w:numId w:val="3"/>
         </w:numPr>
-        <w:rPr>
-          <w:rFonts w:hint="eastAsia"/>
-        </w:rPr>
       </w:pPr>
       <w:bookmarkStart w:id="16" w:name="_Toc210125377"/>
       <w:r>
@@ -5959,9 +5801,6 @@
           <w:ilvl w:val="1"/>
           <w:numId w:val="3"/>
         </w:numPr>
-        <w:rPr>
-          <w:rFonts w:hint="eastAsia"/>
-        </w:rPr>
       </w:pPr>
       <w:bookmarkStart w:id="17" w:name="_Toc210125378"/>
       <w:r>
@@ -5982,9 +5821,6 @@
           <w:ilvl w:val="2"/>
           <w:numId w:val="3"/>
         </w:numPr>
-        <w:rPr>
-          <w:rFonts w:hint="eastAsia"/>
-        </w:rPr>
       </w:pPr>
       <w:bookmarkStart w:id="18" w:name="_Toc210125379"/>
       <w:r>
@@ -6088,9 +5924,6 @@
           <w:ilvl w:val="2"/>
           <w:numId w:val="3"/>
         </w:numPr>
-        <w:rPr>
-          <w:rFonts w:hint="eastAsia"/>
-        </w:rPr>
       </w:pPr>
       <w:bookmarkStart w:id="20" w:name="_Toc210125380"/>
       <w:r>
@@ -6194,12 +6027,10 @@
           <w:ilvl w:val="1"/>
           <w:numId w:val="3"/>
         </w:numPr>
-        <w:rPr>
-          <w:rFonts w:hint="eastAsia"/>
-        </w:rPr>
       </w:pPr>
       <w:bookmarkStart w:id="22" w:name="_Toc210125381"/>
       <w:r>
+        <w:lastRenderedPageBreak/>
         <w:t>INTERFACES GRÁFICAS DE USUARIO</w:t>
       </w:r>
       <w:bookmarkEnd w:id="22"/>
@@ -6211,7 +6042,6 @@
     </w:p>
     <w:p>
       <w:r>
-        <w:lastRenderedPageBreak/>
         <w:t xml:space="preserve">A </w:t>
       </w:r>
       <w:r>
@@ -6534,20 +6364,118 @@
           <w:ilvl w:val="2"/>
           <w:numId w:val="3"/>
         </w:numPr>
+      </w:pPr>
+      <w:bookmarkStart w:id="25" w:name="_Toc210125382"/>
+      <w:r>
+        <w:t>MAPA DE NAVEGABILIDAD</w:t>
+      </w:r>
+      <w:bookmarkEnd w:id="25"/>
+    </w:p>
+    <w:p>
+      <w:r>
+        <w:t>(…)</w:t>
+      </w:r>
+    </w:p>
+    <w:p>
+      <w:r>
+        <w:t xml:space="preserve">El </w:t>
+      </w:r>
+      <w:r>
+        <w:t>mapa describe la estructura principal de navegación del aplicativo en su fase 2.0, organizada en torno a los perfiles definidos (Administrador, Profesorado, Tutor de empresa y Estudiante) y a las ventanas disponibles en esta versión. Aún no representa todas las funcionalidades finales, pero sí las necesarias para la autenticación y el acceso básico según el rol correspondiente.</w:t>
+      </w:r>
+    </w:p>
+    <w:p>
+      <w:pPr>
+        <w:pStyle w:val="Prrafodelista"/>
+        <w:ind w:left="0"/>
+        <w:jc w:val="both"/>
+      </w:pPr>
+      <w:r>
         <w:rPr>
-          <w:rFonts w:hint="eastAsia"/>
+          <w:noProof/>
         </w:rPr>
-      </w:pPr>
-      <w:bookmarkStart w:id="25" w:name="_Toc210125382"/>
-      <w:r>
-        <w:t>MAPA DE NAVEGABILIDAD</w:t>
-      </w:r>
-      <w:bookmarkEnd w:id="25"/>
-    </w:p>
-    <w:p>
-      <w:r>
-        <w:t>(…)</w:t>
-      </w:r>
+        <w:drawing>
+          <wp:inline distT="0" distB="0" distL="0" distR="0" wp14:anchorId="041199A3" wp14:editId="1DAEB531">
+            <wp:extent cx="6439986" cy="4830992"/>
+            <wp:effectExtent l="0" t="0" r="0" b="8255"/>
+            <wp:docPr id="963767397" name="Imagen 6" descr="Diagrama&#10;&#10;El contenido generado por IA puede ser incorrecto."/>
+            <wp:cNvGraphicFramePr>
+              <a:graphicFrameLocks xmlns:a="http://schemas.openxmlformats.org/drawingml/2006/main" noChangeAspect="1"/>
+            </wp:cNvGraphicFramePr>
+            <a:graphic xmlns:a="http://schemas.openxmlformats.org/drawingml/2006/main">
+              <a:graphicData uri="http://schemas.openxmlformats.org/drawingml/2006/picture">
+                <pic:pic xmlns:pic="http://schemas.openxmlformats.org/drawingml/2006/picture">
+                  <pic:nvPicPr>
+                    <pic:cNvPr id="963767397" name="Imagen 6" descr="Diagrama&#10;&#10;El contenido generado por IA puede ser incorrecto."/>
+                    <pic:cNvPicPr>
+                      <a:picLocks noChangeAspect="1" noChangeArrowheads="1"/>
+                    </pic:cNvPicPr>
+                  </pic:nvPicPr>
+                  <pic:blipFill>
+                    <a:blip r:embed="rId20">
+                      <a:extLst>
+                        <a:ext uri="{28A0092B-C50C-407E-A947-70E740481C1C}">
+                          <a14:useLocalDpi xmlns:a14="http://schemas.microsoft.com/office/drawing/2010/main" val="0"/>
+                        </a:ext>
+                      </a:extLst>
+                    </a:blip>
+                    <a:srcRect/>
+                    <a:stretch>
+                      <a:fillRect/>
+                    </a:stretch>
+                  </pic:blipFill>
+                  <pic:spPr bwMode="auto">
+                    <a:xfrm>
+                      <a:off x="0" y="0"/>
+                      <a:ext cx="6494137" cy="4871614"/>
+                    </a:xfrm>
+                    <a:prstGeom prst="rect">
+                      <a:avLst/>
+                    </a:prstGeom>
+                    <a:noFill/>
+                    <a:ln>
+                      <a:noFill/>
+                    </a:ln>
+                  </pic:spPr>
+                </pic:pic>
+              </a:graphicData>
+            </a:graphic>
+          </wp:inline>
+        </w:drawing>
+      </w:r>
+    </w:p>
+    <w:p>
+      <w:pPr>
+        <w:pStyle w:val="Prrafodelista"/>
+      </w:pPr>
+    </w:p>
+    <w:p>
+      <w:pPr>
+        <w:pStyle w:val="Prrafodelista"/>
+      </w:pPr>
+      <w:r>
+        <w:t xml:space="preserve">Cada pantalla de gestión dispondrá de un botón “volver” que regresará a la pantalla con el menú propio de cada rol. Además, cada pantalla con </w:t>
+      </w:r>
+      <w:r>
+        <w:t xml:space="preserve">menú </w:t>
+      </w:r>
+      <w:r>
+        <w:t xml:space="preserve">“de rol” </w:t>
+      </w:r>
+      <w:r>
+        <w:t>lateral</w:t>
+      </w:r>
+      <w:r>
+        <w:t xml:space="preserve">, tendrá un </w:t>
+      </w:r>
+      <w:r>
+        <w:t>acceso directo a cada sección y botón de “Cerrar sesión”.</w:t>
+      </w:r>
+    </w:p>
+    <w:p>
+      <w:pPr>
+        <w:pStyle w:val="Prrafodelista"/>
+      </w:pPr>
     </w:p>
     <w:p>
       <w:pPr>
@@ -6556,9 +6484,6 @@
           <w:ilvl w:val="0"/>
           <w:numId w:val="2"/>
         </w:numPr>
-        <w:rPr>
-          <w:rFonts w:hint="eastAsia"/>
-        </w:rPr>
       </w:pPr>
       <w:bookmarkStart w:id="26" w:name="_Toc210125383"/>
       <w:r>
@@ -6578,9 +6503,6 @@
           <w:ilvl w:val="0"/>
           <w:numId w:val="2"/>
         </w:numPr>
-        <w:rPr>
-          <w:rFonts w:hint="eastAsia"/>
-        </w:rPr>
       </w:pPr>
       <w:bookmarkStart w:id="27" w:name="_Toc210125384"/>
       <w:r>
@@ -6593,6 +6515,17 @@
         <w:t>(…)</w:t>
       </w:r>
     </w:p>
+    <w:p>
+      <w:r>
+        <w:t>En este apartado se describen las tecnologías utilizadas en el desarrollo del aplicativo.</w:t>
+      </w:r>
+    </w:p>
+    <w:p>
+      <w:r>
+        <w:t>Lenguaje de programación Java: por su estabilidad y robustez.</w:t>
+      </w:r>
+    </w:p>
+    <w:p/>
     <w:p>
       <w:pPr>
         <w:pStyle w:val="Ttulo2"/>
@@ -6600,9 +6533,6 @@
           <w:ilvl w:val="0"/>
           <w:numId w:val="2"/>
         </w:numPr>
-        <w:rPr>
-          <w:rFonts w:hint="eastAsia"/>
-        </w:rPr>
       </w:pPr>
       <w:bookmarkStart w:id="28" w:name="_Toc210125385"/>
       <w:r>
@@ -6628,7 +6558,7 @@
         <w:contextualSpacing w:val="0"/>
         <w:outlineLvl w:val="1"/>
         <w:rPr>
-          <w:rFonts w:asciiTheme="majorHAnsi" w:eastAsiaTheme="majorEastAsia" w:hAnsiTheme="majorHAnsi" w:cstheme="majorBidi" w:hint="eastAsia"/>
+          <w:rFonts w:asciiTheme="majorHAnsi" w:eastAsiaTheme="majorEastAsia" w:hAnsiTheme="majorHAnsi" w:cstheme="majorBidi"/>
           <w:vanish/>
           <w:color w:val="0F4761" w:themeColor="accent1" w:themeShade="BF"/>
           <w:sz w:val="32"/>
@@ -6657,7 +6587,7 @@
         <w:contextualSpacing w:val="0"/>
         <w:outlineLvl w:val="1"/>
         <w:rPr>
-          <w:rFonts w:asciiTheme="majorHAnsi" w:eastAsiaTheme="majorEastAsia" w:hAnsiTheme="majorHAnsi" w:cstheme="majorBidi" w:hint="eastAsia"/>
+          <w:rFonts w:asciiTheme="majorHAnsi" w:eastAsiaTheme="majorEastAsia" w:hAnsiTheme="majorHAnsi" w:cstheme="majorBidi"/>
           <w:vanish/>
           <w:color w:val="0F4761" w:themeColor="accent1" w:themeShade="BF"/>
           <w:sz w:val="32"/>
@@ -6686,7 +6616,7 @@
         <w:contextualSpacing w:val="0"/>
         <w:outlineLvl w:val="1"/>
         <w:rPr>
-          <w:rFonts w:asciiTheme="majorHAnsi" w:eastAsiaTheme="majorEastAsia" w:hAnsiTheme="majorHAnsi" w:cstheme="majorBidi" w:hint="eastAsia"/>
+          <w:rFonts w:asciiTheme="majorHAnsi" w:eastAsiaTheme="majorEastAsia" w:hAnsiTheme="majorHAnsi" w:cstheme="majorBidi"/>
           <w:vanish/>
           <w:color w:val="0F4761" w:themeColor="accent1" w:themeShade="BF"/>
           <w:sz w:val="32"/>
@@ -6709,9 +6639,6 @@
           <w:ilvl w:val="1"/>
           <w:numId w:val="3"/>
         </w:numPr>
-        <w:rPr>
-          <w:rFonts w:hint="eastAsia"/>
-        </w:rPr>
       </w:pPr>
       <w:bookmarkStart w:id="41" w:name="_Toc210125389"/>
       <w:r>
@@ -6731,9 +6658,6 @@
           <w:ilvl w:val="1"/>
           <w:numId w:val="3"/>
         </w:numPr>
-        <w:rPr>
-          <w:rFonts w:hint="eastAsia"/>
-        </w:rPr>
       </w:pPr>
       <w:bookmarkStart w:id="42" w:name="_Toc210125390"/>
       <w:r>
@@ -6753,9 +6677,6 @@
           <w:ilvl w:val="0"/>
           <w:numId w:val="2"/>
         </w:numPr>
-        <w:rPr>
-          <w:rFonts w:hint="eastAsia"/>
-        </w:rPr>
       </w:pPr>
       <w:bookmarkStart w:id="43" w:name="_Toc210125391"/>
       <w:r>
@@ -6781,7 +6702,7 @@
         <w:contextualSpacing w:val="0"/>
         <w:outlineLvl w:val="1"/>
         <w:rPr>
-          <w:rFonts w:asciiTheme="majorHAnsi" w:eastAsiaTheme="majorEastAsia" w:hAnsiTheme="majorHAnsi" w:cstheme="majorBidi" w:hint="eastAsia"/>
+          <w:rFonts w:asciiTheme="majorHAnsi" w:eastAsiaTheme="majorEastAsia" w:hAnsiTheme="majorHAnsi" w:cstheme="majorBidi"/>
           <w:vanish/>
           <w:color w:val="0F4761" w:themeColor="accent1" w:themeShade="BF"/>
           <w:sz w:val="32"/>
@@ -6804,9 +6725,6 @@
           <w:ilvl w:val="1"/>
           <w:numId w:val="3"/>
         </w:numPr>
-        <w:rPr>
-          <w:rFonts w:hint="eastAsia"/>
-        </w:rPr>
       </w:pPr>
       <w:bookmarkStart w:id="48" w:name="_Toc210125393"/>
       <w:r>
@@ -6826,9 +6744,6 @@
           <w:ilvl w:val="1"/>
           <w:numId w:val="3"/>
         </w:numPr>
-        <w:rPr>
-          <w:rFonts w:hint="eastAsia"/>
-        </w:rPr>
       </w:pPr>
       <w:bookmarkStart w:id="49" w:name="_Toc210125394"/>
       <w:r>
@@ -6848,9 +6763,6 @@
           <w:ilvl w:val="0"/>
           <w:numId w:val="2"/>
         </w:numPr>
-        <w:rPr>
-          <w:rFonts w:hint="eastAsia"/>
-        </w:rPr>
       </w:pPr>
       <w:bookmarkStart w:id="50" w:name="_Toc210125395"/>
       <w:r>
@@ -6870,9 +6782,6 @@
           <w:ilvl w:val="0"/>
           <w:numId w:val="2"/>
         </w:numPr>
-        <w:rPr>
-          <w:rFonts w:hint="eastAsia"/>
-        </w:rPr>
       </w:pPr>
       <w:bookmarkStart w:id="51" w:name="_Toc210125396"/>
       <w:r>
@@ -6892,13 +6801,9 @@
           <w:ilvl w:val="0"/>
           <w:numId w:val="2"/>
         </w:numPr>
-        <w:rPr>
-          <w:rFonts w:hint="eastAsia"/>
-        </w:rPr>
       </w:pPr>
       <w:bookmarkStart w:id="52" w:name="_Toc210125397"/>
       <w:r>
-        <w:lastRenderedPageBreak/>
         <w:t>DESPLIEGUE DE LA APLICACIÓN</w:t>
       </w:r>
       <w:bookmarkEnd w:id="52"/>
@@ -6921,7 +6826,7 @@
         <w:contextualSpacing w:val="0"/>
         <w:outlineLvl w:val="1"/>
         <w:rPr>
-          <w:rFonts w:asciiTheme="majorHAnsi" w:eastAsiaTheme="majorEastAsia" w:hAnsiTheme="majorHAnsi" w:cstheme="majorBidi" w:hint="eastAsia"/>
+          <w:rFonts w:asciiTheme="majorHAnsi" w:eastAsiaTheme="majorEastAsia" w:hAnsiTheme="majorHAnsi" w:cstheme="majorBidi"/>
           <w:vanish/>
           <w:color w:val="0F4761" w:themeColor="accent1" w:themeShade="BF"/>
           <w:sz w:val="32"/>
@@ -6950,7 +6855,7 @@
         <w:contextualSpacing w:val="0"/>
         <w:outlineLvl w:val="1"/>
         <w:rPr>
-          <w:rFonts w:asciiTheme="majorHAnsi" w:eastAsiaTheme="majorEastAsia" w:hAnsiTheme="majorHAnsi" w:cstheme="majorBidi" w:hint="eastAsia"/>
+          <w:rFonts w:asciiTheme="majorHAnsi" w:eastAsiaTheme="majorEastAsia" w:hAnsiTheme="majorHAnsi" w:cstheme="majorBidi"/>
           <w:vanish/>
           <w:color w:val="0F4761" w:themeColor="accent1" w:themeShade="BF"/>
           <w:sz w:val="32"/>
@@ -6979,7 +6884,7 @@
         <w:contextualSpacing w:val="0"/>
         <w:outlineLvl w:val="1"/>
         <w:rPr>
-          <w:rFonts w:asciiTheme="majorHAnsi" w:eastAsiaTheme="majorEastAsia" w:hAnsiTheme="majorHAnsi" w:cstheme="majorBidi" w:hint="eastAsia"/>
+          <w:rFonts w:asciiTheme="majorHAnsi" w:eastAsiaTheme="majorEastAsia" w:hAnsiTheme="majorHAnsi" w:cstheme="majorBidi"/>
           <w:vanish/>
           <w:color w:val="0F4761" w:themeColor="accent1" w:themeShade="BF"/>
           <w:sz w:val="32"/>
@@ -7002,9 +6907,6 @@
           <w:ilvl w:val="1"/>
           <w:numId w:val="3"/>
         </w:numPr>
-        <w:rPr>
-          <w:rFonts w:hint="eastAsia"/>
-        </w:rPr>
       </w:pPr>
       <w:bookmarkStart w:id="65" w:name="_Toc210125401"/>
       <w:r>
@@ -7024,12 +6926,10 @@
           <w:ilvl w:val="0"/>
           <w:numId w:val="2"/>
         </w:numPr>
-        <w:rPr>
-          <w:rFonts w:hint="eastAsia"/>
-        </w:rPr>
       </w:pPr>
       <w:bookmarkStart w:id="66" w:name="_Toc210125402"/>
       <w:r>
+        <w:lastRenderedPageBreak/>
         <w:t>GUÍA DE ESTILOS Y MANUAL DE USUARIO</w:t>
       </w:r>
       <w:bookmarkEnd w:id="66"/>
@@ -7052,7 +6952,7 @@
         <w:contextualSpacing w:val="0"/>
         <w:outlineLvl w:val="1"/>
         <w:rPr>
-          <w:rFonts w:asciiTheme="majorHAnsi" w:eastAsiaTheme="majorEastAsia" w:hAnsiTheme="majorHAnsi" w:cstheme="majorBidi" w:hint="eastAsia"/>
+          <w:rFonts w:asciiTheme="majorHAnsi" w:eastAsiaTheme="majorEastAsia" w:hAnsiTheme="majorHAnsi" w:cstheme="majorBidi"/>
           <w:vanish/>
           <w:color w:val="0F4761" w:themeColor="accent1" w:themeShade="BF"/>
           <w:sz w:val="32"/>
@@ -7075,9 +6975,6 @@
           <w:ilvl w:val="1"/>
           <w:numId w:val="3"/>
         </w:numPr>
-        <w:rPr>
-          <w:rFonts w:hint="eastAsia"/>
-        </w:rPr>
       </w:pPr>
       <w:bookmarkStart w:id="71" w:name="_Toc210125404"/>
       <w:r>
@@ -7097,9 +6994,6 @@
           <w:ilvl w:val="1"/>
           <w:numId w:val="3"/>
         </w:numPr>
-        <w:rPr>
-          <w:rFonts w:hint="eastAsia"/>
-        </w:rPr>
       </w:pPr>
       <w:bookmarkStart w:id="72" w:name="_Toc210125405"/>
       <w:r>
@@ -7119,9 +7013,6 @@
           <w:ilvl w:val="0"/>
           <w:numId w:val="2"/>
         </w:numPr>
-        <w:rPr>
-          <w:rFonts w:hint="eastAsia"/>
-        </w:rPr>
       </w:pPr>
       <w:bookmarkStart w:id="73" w:name="_Toc210125406"/>
       <w:r>
@@ -7142,7 +7033,7 @@
     <w:p/>
     <w:p/>
     <w:sectPr>
-      <w:footerReference w:type="default" r:id="rId20"/>
+      <w:footerReference w:type="default" r:id="rId21"/>
       <w:pgSz w:w="11906" w:h="16838"/>
       <w:pgMar w:top="1134" w:right="1134" w:bottom="1418" w:left="1134" w:header="709" w:footer="709" w:gutter="0"/>
       <w:pgNumType w:start="1"/>
@@ -7459,7 +7350,7 @@
         <w:rFonts w:ascii="Aptos" w:eastAsiaTheme="minorHAnsi" w:hAnsi="Aptos" w:cstheme="minorBidi" w:hint="default"/>
       </w:rPr>
     </w:lvl>
-    <w:lvl w:ilvl="1" w:tplc="0C0A0003" w:tentative="1">
+    <w:lvl w:ilvl="1" w:tplc="0C0A0003">
       <w:start w:val="1"/>
       <w:numFmt w:val="bullet"/>
       <w:lvlText w:val="o"/>
@@ -7471,7 +7362,7 @@
         <w:rFonts w:ascii="Courier New" w:hAnsi="Courier New" w:cs="Courier New" w:hint="default"/>
       </w:rPr>
     </w:lvl>
-    <w:lvl w:ilvl="2" w:tplc="0C0A0005" w:tentative="1">
+    <w:lvl w:ilvl="2" w:tplc="0C0A0005">
       <w:start w:val="1"/>
       <w:numFmt w:val="bullet"/>
       <w:lvlText w:val=""/>
@@ -7483,7 +7374,7 @@
         <w:rFonts w:ascii="Wingdings" w:hAnsi="Wingdings" w:hint="default"/>
       </w:rPr>
     </w:lvl>
-    <w:lvl w:ilvl="3" w:tplc="0C0A0001" w:tentative="1">
+    <w:lvl w:ilvl="3" w:tplc="0C0A0001">
       <w:start w:val="1"/>
       <w:numFmt w:val="bullet"/>
       <w:lvlText w:val=""/>
@@ -7495,7 +7386,7 @@
         <w:rFonts w:ascii="Symbol" w:hAnsi="Symbol" w:hint="default"/>
       </w:rPr>
     </w:lvl>
-    <w:lvl w:ilvl="4" w:tplc="0C0A0003" w:tentative="1">
+    <w:lvl w:ilvl="4" w:tplc="0C0A0003">
       <w:start w:val="1"/>
       <w:numFmt w:val="bullet"/>
       <w:lvlText w:val="o"/>
@@ -9306,15 +9197,6 @@
 </file>
 
 <file path=customXml/item1.xml><?xml version="1.0" encoding="utf-8"?>
-<?mso-contentType ?>
-<FormTemplates xmlns="http://schemas.microsoft.com/sharepoint/v3/contenttype/forms">
-  <Display>DocumentLibraryForm</Display>
-  <Edit>DocumentLibraryForm</Edit>
-  <New>DocumentLibraryForm</New>
-</FormTemplates>
-</file>
-
-<file path=customXml/item2.xml><?xml version="1.0" encoding="utf-8"?>
 <ct:contentTypeSchema xmlns:ct="http://schemas.microsoft.com/office/2006/metadata/contentType" xmlns:ma="http://schemas.microsoft.com/office/2006/metadata/properties/metaAttributes" ct:_="" ma:_="" ma:contentTypeName="Documento" ma:contentTypeID="0x010100089FBA7B0FAFA84E9F1E615D3FC0A129" ma:contentTypeVersion="11" ma:contentTypeDescription="Crear nuevo documento." ma:contentTypeScope="" ma:versionID="fa55cfaacbcd603bd53d850e3b8176f7">
   <xsd:schema xmlns:xsd="http://www.w3.org/2001/XMLSchema" xmlns:xs="http://www.w3.org/2001/XMLSchema" xmlns:p="http://schemas.microsoft.com/office/2006/metadata/properties" xmlns:ns3="d07641f9-f1a5-43c1-ac16-fa53e6c318bc" targetNamespace="http://schemas.microsoft.com/office/2006/metadata/properties" ma:root="true" ma:fieldsID="78f989df160fe6a5ee2e0e0b0bfde0e3" ns3:_="">
     <xsd:import namespace="d07641f9-f1a5-43c1-ac16-fa53e6c318bc"/>
@@ -9502,7 +9384,20 @@
 </ct:contentTypeSchema>
 </file>
 
+<file path=customXml/item2.xml><?xml version="1.0" encoding="utf-8"?>
+<?mso-contentType ?>
+<FormTemplates xmlns="http://schemas.microsoft.com/sharepoint/v3/contenttype/forms">
+  <Display>DocumentLibraryForm</Display>
+  <Edit>DocumentLibraryForm</Edit>
+  <New>DocumentLibraryForm</New>
+</FormTemplates>
+</file>
+
 <file path=customXml/item3.xml><?xml version="1.0" encoding="utf-8"?>
+<b:Sources xmlns:b="http://schemas.openxmlformats.org/officeDocument/2006/bibliography" xmlns="http://schemas.openxmlformats.org/officeDocument/2006/bibliography" SelectedStyle="\APASixthEditionOfficeOnline.xsl" StyleName="APA" Version="6"/>
+</file>
+
+<file path=customXml/item4.xml><?xml version="1.0" encoding="utf-8"?>
 <p:properties xmlns:p="http://schemas.microsoft.com/office/2006/metadata/properties" xmlns:xsi="http://www.w3.org/2001/XMLSchema-instance" xmlns:pc="http://schemas.microsoft.com/office/infopath/2007/PartnerControls">
   <documentManagement>
     <_activity xmlns="d07641f9-f1a5-43c1-ac16-fa53e6c318bc" xsi:nil="true"/>
@@ -9510,19 +9405,7 @@
 </p:properties>
 </file>
 
-<file path=customXml/item4.xml><?xml version="1.0" encoding="utf-8"?>
-<b:Sources xmlns:b="http://schemas.openxmlformats.org/officeDocument/2006/bibliography" xmlns="http://schemas.openxmlformats.org/officeDocument/2006/bibliography" SelectedStyle="\APASixthEditionOfficeOnline.xsl" StyleName="APA" Version="6"/>
-</file>
-
 <file path=customXml/itemProps1.xml><?xml version="1.0" encoding="utf-8"?>
-<ds:datastoreItem xmlns:ds="http://schemas.openxmlformats.org/officeDocument/2006/customXml" ds:itemID="{480B8420-1B48-4D23-8D6E-64373AC5070B}">
-  <ds:schemaRefs>
-    <ds:schemaRef ds:uri="http://schemas.microsoft.com/sharepoint/v3/contenttype/forms"/>
-  </ds:schemaRefs>
-</ds:datastoreItem>
-</file>
-
-<file path=customXml/itemProps2.xml><?xml version="1.0" encoding="utf-8"?>
 <ds:datastoreItem xmlns:ds="http://schemas.openxmlformats.org/officeDocument/2006/customXml" ds:itemID="{B3C09D93-2BDC-4563-9759-9158244E5DE7}">
   <ds:schemaRefs>
     <ds:schemaRef ds:uri="http://schemas.microsoft.com/office/2006/metadata/contentType"/>
@@ -9540,7 +9423,23 @@
 </ds:datastoreItem>
 </file>
 
+<file path=customXml/itemProps2.xml><?xml version="1.0" encoding="utf-8"?>
+<ds:datastoreItem xmlns:ds="http://schemas.openxmlformats.org/officeDocument/2006/customXml" ds:itemID="{480B8420-1B48-4D23-8D6E-64373AC5070B}">
+  <ds:schemaRefs>
+    <ds:schemaRef ds:uri="http://schemas.microsoft.com/sharepoint/v3/contenttype/forms"/>
+  </ds:schemaRefs>
+</ds:datastoreItem>
+</file>
+
 <file path=customXml/itemProps3.xml><?xml version="1.0" encoding="utf-8"?>
+<ds:datastoreItem xmlns:ds="http://schemas.openxmlformats.org/officeDocument/2006/customXml" ds:itemID="{453714F8-FBC3-4DCC-8DCB-89BB58DCF76F}">
+  <ds:schemaRefs>
+    <ds:schemaRef ds:uri="http://schemas.openxmlformats.org/officeDocument/2006/bibliography"/>
+  </ds:schemaRefs>
+</ds:datastoreItem>
+</file>
+
+<file path=customXml/itemProps4.xml><?xml version="1.0" encoding="utf-8"?>
 <ds:datastoreItem xmlns:ds="http://schemas.openxmlformats.org/officeDocument/2006/customXml" ds:itemID="{7F0B1298-25D5-45B9-909D-DD837044A49E}">
   <ds:schemaRefs>
     <ds:schemaRef ds:uri="http://purl.org/dc/elements/1.1/"/>
@@ -9554,12 +9453,4 @@
     <ds:schemaRef ds:uri="http://schemas.microsoft.com/office/2006/metadata/properties"/>
   </ds:schemaRefs>
 </ds:datastoreItem>
-</file>
-
-<file path=customXml/itemProps4.xml><?xml version="1.0" encoding="utf-8"?>
-<ds:datastoreItem xmlns:ds="http://schemas.openxmlformats.org/officeDocument/2006/customXml" ds:itemID="{453714F8-FBC3-4DCC-8DCB-89BB58DCF76F}">
-  <ds:schemaRefs>
-    <ds:schemaRef ds:uri="http://schemas.openxmlformats.org/officeDocument/2006/bibliography"/>
-  </ds:schemaRefs>
-</ds:datastoreItem>
 </file>
</xml_diff>